<commit_message>
Se ha revisado y modificado Requisistos
</commit_message>
<xml_diff>
--- a/Entregas/Segunda/RequisitosFuncionales.docx
+++ b/Entregas/Segunda/RequisitosFuncionales.docx
@@ -512,7 +512,13 @@
         <w:rPr>
           <w:lang w:eastAsia="es-ES"/>
         </w:rPr>
-        <w:t xml:space="preserve">, el objetivo principal de la creación de una página web, es poder ofrecer información actualizada a nuestros usuarios y, a su vez, ofrecer una plataforma de gestión para monitores y voluntarios. </w:t>
+        <w:t>. E</w:t>
+      </w:r>
+      <w:r>
+        <w:rPr>
+          <w:lang w:eastAsia="es-ES"/>
+        </w:rPr>
+        <w:t xml:space="preserve">l objetivo principal de la creación de una página web, es poder ofrecer información actualizada a nuestros usuarios y, a su vez, ofrecer una plataforma de gestión para monitores y voluntarios. </w:t>
       </w:r>
     </w:p>
     <w:p>
@@ -662,7 +668,7 @@
       <w:pPr>
         <w:pStyle w:val="Prrafodelista"/>
         <w:numPr>
-          <w:ilvl w:val="2"/>
+          <w:ilvl w:val="1"/>
           <w:numId w:val="3"/>
         </w:numPr>
         <w:rPr>
@@ -673,33 +679,7 @@
         <w:rPr>
           <w:lang w:eastAsia="es-ES"/>
         </w:rPr>
-        <w:t xml:space="preserve">Monitores </w:t>
-      </w:r>
-      <w:r>
-        <w:rPr>
-          <w:lang w:eastAsia="es-ES"/>
-        </w:rPr>
-        <w:sym w:font="Wingdings" w:char="F0E0"/>
-      </w:r>
-      <w:r>
-        <w:rPr>
-          <w:lang w:eastAsia="es-ES"/>
-        </w:rPr>
-        <w:t xml:space="preserve"> </w:t>
-      </w:r>
-      <w:proofErr w:type="spellStart"/>
-      <w:r>
-        <w:rPr>
-          <w:lang w:eastAsia="es-ES"/>
-        </w:rPr>
-        <w:t>Login</w:t>
-      </w:r>
-      <w:proofErr w:type="spellEnd"/>
-      <w:r>
-        <w:rPr>
-          <w:lang w:eastAsia="es-ES"/>
-        </w:rPr>
-        <w:t xml:space="preserve"> para los monitores</w:t>
+        <w:t xml:space="preserve">Poder volver desde cualquier sitio a la principal o a otro </w:t>
       </w:r>
     </w:p>
     <w:p>
@@ -717,7 +697,7 @@
         <w:rPr>
           <w:lang w:eastAsia="es-ES"/>
         </w:rPr>
-        <w:t>Poder volver desde cualquier sitio de la página a la principal o a otro sitio</w:t>
+        <w:t>Poder acceder al calendario de actividades y ver la información de cada una de ellas</w:t>
       </w:r>
     </w:p>
     <w:p>
@@ -735,7 +715,83 @@
         <w:rPr>
           <w:lang w:eastAsia="es-ES"/>
         </w:rPr>
-        <w:t>Poder acceder al calendario de actividades y ver la información de cada una de ellas</w:t>
+        <w:t>Po</w:t>
+      </w:r>
+      <w:r>
+        <w:rPr>
+          <w:lang w:eastAsia="es-ES"/>
+        </w:rPr>
+        <w:t>der contactar con la asociación</w:t>
+      </w:r>
+    </w:p>
+    <w:p>
+      <w:pPr>
+        <w:pStyle w:val="Ttulo2"/>
+        <w:spacing w:line="360" w:lineRule="auto"/>
+        <w:ind w:firstLine="360"/>
+        <w:rPr>
+          <w:lang w:eastAsia="es-ES"/>
+        </w:rPr>
+      </w:pPr>
+      <w:r>
+        <w:rPr>
+          <w:lang w:eastAsia="es-ES"/>
+        </w:rPr>
+        <w:t>Usuarios registrados</w:t>
+      </w:r>
+    </w:p>
+    <w:p>
+      <w:pPr>
+        <w:pStyle w:val="Prrafodelista"/>
+        <w:numPr>
+          <w:ilvl w:val="0"/>
+          <w:numId w:val="3"/>
+        </w:numPr>
+        <w:rPr>
+          <w:lang w:eastAsia="es-ES"/>
+        </w:rPr>
+      </w:pPr>
+      <w:r>
+        <w:rPr>
+          <w:lang w:eastAsia="es-ES"/>
+        </w:rPr>
+        <w:t>Que aquellas personas pertenecientes a la junta directiva sean los administradores, pudiendo registrar o dar de baja usuarios</w:t>
+      </w:r>
+    </w:p>
+    <w:p>
+      <w:pPr>
+        <w:pStyle w:val="Prrafodelista"/>
+        <w:numPr>
+          <w:ilvl w:val="0"/>
+          <w:numId w:val="3"/>
+        </w:numPr>
+        <w:rPr>
+          <w:lang w:eastAsia="es-ES"/>
+        </w:rPr>
+      </w:pPr>
+      <w:r>
+        <w:rPr>
+          <w:lang w:eastAsia="es-ES"/>
+        </w:rPr>
+        <w:t>Que todos los usuarios registrados puedan logarse desde la página principal</w:t>
+      </w:r>
+    </w:p>
+    <w:p>
+      <w:pPr>
+        <w:pStyle w:val="Prrafodelista"/>
+        <w:numPr>
+          <w:ilvl w:val="0"/>
+          <w:numId w:val="3"/>
+        </w:numPr>
+        <w:rPr>
+          <w:lang w:eastAsia="es-ES"/>
+        </w:rPr>
+      </w:pPr>
+      <w:r>
+        <w:rPr>
+          <w:lang w:eastAsia="es-ES"/>
+        </w:rPr>
+        <w:t>Que todos los usuarios registrados puedan gestionar las siguientes funcionalidades:</w:t>
       </w:r>
     </w:p>
     <w:p>
@@ -753,23 +809,242 @@
         <w:rPr>
           <w:lang w:eastAsia="es-ES"/>
         </w:rPr>
-        <w:t>Poder contactar con la asociación y mandar comentarios</w:t>
+        <w:t>Lectura, creación, modificación y eliminación de evaluaciones de actividad</w:t>
+      </w:r>
+      <w:r>
+        <w:rPr>
+          <w:lang w:eastAsia="es-ES"/>
+        </w:rPr>
+        <w:t xml:space="preserve"> y fichas informativas de próximas actividades</w:t>
+      </w:r>
+      <w:r>
+        <w:rPr>
+          <w:lang w:eastAsia="es-ES"/>
+        </w:rPr>
+        <w:t>, que se rellenarán como un formulario.</w:t>
       </w:r>
     </w:p>
     <w:p>
       <w:pPr>
+        <w:pStyle w:val="Prrafodelista"/>
+        <w:numPr>
+          <w:ilvl w:val="1"/>
+          <w:numId w:val="3"/>
+        </w:numPr>
+        <w:rPr>
+          <w:lang w:eastAsia="es-ES"/>
+        </w:rPr>
+      </w:pPr>
+      <w:r>
+        <w:rPr>
+          <w:lang w:eastAsia="es-ES"/>
+        </w:rPr>
+        <w:t>Actualización de la galer</w:t>
+      </w:r>
+      <w:r>
+        <w:rPr>
+          <w:lang w:eastAsia="es-ES"/>
+        </w:rPr>
+        <w:t>ía</w:t>
+      </w:r>
+      <w:r>
+        <w:rPr>
+          <w:lang w:eastAsia="es-ES"/>
+        </w:rPr>
+        <w:t>, pudiendo añadir o eliminar fotografías.</w:t>
+      </w:r>
+    </w:p>
+    <w:p>
+      <w:pPr>
+        <w:pStyle w:val="Prrafodelista"/>
+        <w:numPr>
+          <w:ilvl w:val="1"/>
+          <w:numId w:val="3"/>
+        </w:numPr>
+        <w:rPr>
+          <w:lang w:eastAsia="es-ES"/>
+        </w:rPr>
+      </w:pPr>
+      <w:r>
+        <w:rPr>
+          <w:lang w:eastAsia="es-ES"/>
+        </w:rPr>
+        <w:t xml:space="preserve">Lectura y modificación de lista de teléfonos de los </w:t>
+      </w:r>
+      <w:r>
+        <w:rPr>
+          <w:lang w:eastAsia="es-ES"/>
+        </w:rPr>
+        <w:t>luneros.</w:t>
+      </w:r>
+    </w:p>
+    <w:p>
+      <w:pPr>
+        <w:pStyle w:val="Ttulo1"/>
+        <w:spacing w:line="360" w:lineRule="auto"/>
+        <w:rPr>
+          <w:lang w:eastAsia="es-ES"/>
+        </w:rPr>
+      </w:pPr>
+      <w:r>
+        <w:rPr>
+          <w:lang w:eastAsia="es-ES"/>
+        </w:rPr>
+        <w:lastRenderedPageBreak/>
+        <w:t>Requisitos técnicos</w:t>
+      </w:r>
+    </w:p>
+    <w:p>
+      <w:pPr>
+        <w:rPr>
+          <w:lang w:eastAsia="es-ES"/>
+        </w:rPr>
+      </w:pPr>
+      <w:r>
+        <w:rPr>
+          <w:lang w:eastAsia="es-ES"/>
+        </w:rPr>
+        <w:t>En cuanto a los requisitos no funcionales:</w:t>
+      </w:r>
+    </w:p>
+    <w:p>
+      <w:pPr>
         <w:pStyle w:val="Ttulo2"/>
         <w:spacing w:line="360" w:lineRule="auto"/>
-        <w:ind w:firstLine="360"/>
-        <w:rPr>
-          <w:lang w:eastAsia="es-ES"/>
-        </w:rPr>
-      </w:pPr>
-      <w:r>
-        <w:rPr>
-          <w:lang w:eastAsia="es-ES"/>
-        </w:rPr>
-        <w:t>Usuarios registrados</w:t>
+        <w:rPr>
+          <w:lang w:eastAsia="es-ES"/>
+        </w:rPr>
+      </w:pPr>
+      <w:r>
+        <w:rPr>
+          <w:lang w:eastAsia="es-ES"/>
+        </w:rPr>
+        <w:t>Navegadores</w:t>
+      </w:r>
+    </w:p>
+    <w:p>
+      <w:pPr>
+        <w:rPr>
+          <w:lang w:eastAsia="es-ES"/>
+        </w:rPr>
+      </w:pPr>
+      <w:r>
+        <w:rPr>
+          <w:lang w:eastAsia="es-ES"/>
+        </w:rPr>
+        <w:t xml:space="preserve">La página deberá poder visualizarse en los navegadores principales como son </w:t>
+      </w:r>
+      <w:proofErr w:type="spellStart"/>
+      <w:r>
+        <w:rPr>
+          <w:lang w:eastAsia="es-ES"/>
+        </w:rPr>
+        <w:t>Chrome</w:t>
+      </w:r>
+      <w:proofErr w:type="spellEnd"/>
+      <w:r>
+        <w:rPr>
+          <w:lang w:eastAsia="es-ES"/>
+        </w:rPr>
+        <w:t xml:space="preserve">, Firefox, </w:t>
+      </w:r>
+      <w:proofErr w:type="spellStart"/>
+      <w:r>
+        <w:rPr>
+          <w:lang w:eastAsia="es-ES"/>
+        </w:rPr>
+        <w:t>explorer</w:t>
+      </w:r>
+      <w:proofErr w:type="spellEnd"/>
+      <w:r>
+        <w:rPr>
+          <w:lang w:eastAsia="es-ES"/>
+        </w:rPr>
+        <w:t xml:space="preserve"> o </w:t>
+      </w:r>
+      <w:proofErr w:type="spellStart"/>
+      <w:r>
+        <w:rPr>
+          <w:lang w:eastAsia="es-ES"/>
+        </w:rPr>
+        <w:t>Edge</w:t>
+      </w:r>
+      <w:proofErr w:type="spellEnd"/>
+      <w:r>
+        <w:rPr>
+          <w:lang w:eastAsia="es-ES"/>
+        </w:rPr>
+        <w:t>, en aquellas versiones más comunes.</w:t>
+      </w:r>
+    </w:p>
+    <w:p>
+      <w:pPr>
+        <w:rPr>
+          <w:lang w:eastAsia="es-ES"/>
+        </w:rPr>
+      </w:pPr>
+      <w:r>
+        <w:rPr>
+          <w:lang w:eastAsia="es-ES"/>
+        </w:rPr>
+        <w:t xml:space="preserve">Deberá poder visualizarse en cualquier tipo de dispositivo independientemente de la resolución y el tamaño de la pantalla, es decir, será completamente </w:t>
+      </w:r>
+      <w:proofErr w:type="spellStart"/>
+      <w:r>
+        <w:rPr>
+          <w:lang w:eastAsia="es-ES"/>
+        </w:rPr>
+        <w:t>responsive</w:t>
+      </w:r>
+      <w:proofErr w:type="spellEnd"/>
+      <w:r>
+        <w:rPr>
+          <w:lang w:eastAsia="es-ES"/>
+        </w:rPr>
+        <w:t xml:space="preserve">. </w:t>
+      </w:r>
+    </w:p>
+    <w:p>
+      <w:pPr>
+        <w:pStyle w:val="Ttulo2"/>
+        <w:spacing w:line="360" w:lineRule="auto"/>
+        <w:rPr>
+          <w:lang w:eastAsia="es-ES"/>
+        </w:rPr>
+      </w:pPr>
+      <w:r>
+        <w:rPr>
+          <w:lang w:eastAsia="es-ES"/>
+        </w:rPr>
+        <w:t xml:space="preserve">Tecnologías </w:t>
+      </w:r>
+    </w:p>
+    <w:p>
+      <w:pPr>
+        <w:pStyle w:val="Ttulo3"/>
+        <w:rPr>
+          <w:lang w:eastAsia="es-ES"/>
+        </w:rPr>
+      </w:pPr>
+      <w:r>
+        <w:rPr>
+          <w:lang w:eastAsia="es-ES"/>
+        </w:rPr>
+        <w:t xml:space="preserve">Lenguajes y </w:t>
+      </w:r>
+      <w:proofErr w:type="spellStart"/>
+      <w:r>
+        <w:rPr>
+          <w:lang w:eastAsia="es-ES"/>
+        </w:rPr>
+        <w:t>FrameWorks</w:t>
+      </w:r>
+      <w:proofErr w:type="spellEnd"/>
+      <w:r>
+        <w:rPr>
+          <w:lang w:eastAsia="es-ES"/>
+        </w:rPr>
+        <w:t xml:space="preserve"> a utilizar</w:t>
       </w:r>
     </w:p>
     <w:p>
@@ -787,8 +1062,30 @@
         <w:rPr>
           <w:lang w:eastAsia="es-ES"/>
         </w:rPr>
-        <w:t>Que aquellas personas pertenecientes a la junta directiva sean los administradores, pudiendo registrar o dar de baja usuarios</w:t>
-      </w:r>
+        <w:t xml:space="preserve">Construcción de la interfaz: se utilizará el </w:t>
+      </w:r>
+      <w:proofErr w:type="spellStart"/>
+      <w:r>
+        <w:rPr>
+          <w:lang w:eastAsia="es-ES"/>
+        </w:rPr>
+        <w:t>frameWork</w:t>
+      </w:r>
+      <w:proofErr w:type="spellEnd"/>
+      <w:r>
+        <w:rPr>
+          <w:lang w:eastAsia="es-ES"/>
+        </w:rPr>
+        <w:t xml:space="preserve"> </w:t>
+      </w:r>
+      <w:proofErr w:type="spellStart"/>
+      <w:r>
+        <w:rPr>
+          <w:lang w:eastAsia="es-ES"/>
+        </w:rPr>
+        <w:t>Bootstrap</w:t>
+      </w:r>
+      <w:proofErr w:type="spellEnd"/>
     </w:p>
     <w:p>
       <w:pPr>
@@ -805,7 +1102,21 @@
         <w:rPr>
           <w:lang w:eastAsia="es-ES"/>
         </w:rPr>
-        <w:t>Que todos los usuarios registrados puedan logarse desde la página principal</w:t>
+        <w:t xml:space="preserve">Interacción con el usuario y manejo del DOM: JavaScript y como </w:t>
+      </w:r>
+      <w:proofErr w:type="spellStart"/>
+      <w:r>
+        <w:rPr>
+          <w:lang w:eastAsia="es-ES"/>
+        </w:rPr>
+        <w:t>framework</w:t>
+      </w:r>
+      <w:proofErr w:type="spellEnd"/>
+      <w:r>
+        <w:rPr>
+          <w:lang w:eastAsia="es-ES"/>
+        </w:rPr>
+        <w:t>, Vue.js</w:t>
       </w:r>
     </w:p>
     <w:p>
@@ -823,272 +1134,69 @@
         <w:rPr>
           <w:lang w:eastAsia="es-ES"/>
         </w:rPr>
-        <w:t>Que todos los usuarios registrados puedan gestionar las siguientes funcionalidades:</w:t>
+        <w:t xml:space="preserve">Manejo de registro y base de datos: </w:t>
+      </w:r>
+      <w:proofErr w:type="spellStart"/>
+      <w:r>
+        <w:rPr>
+          <w:lang w:eastAsia="es-ES"/>
+        </w:rPr>
+        <w:t>php</w:t>
+      </w:r>
+      <w:proofErr w:type="spellEnd"/>
+      <w:r>
+        <w:rPr>
+          <w:lang w:eastAsia="es-ES"/>
+        </w:rPr>
+        <w:t xml:space="preserve"> a través del </w:t>
+      </w:r>
+      <w:proofErr w:type="spellStart"/>
+      <w:r>
+        <w:rPr>
+          <w:lang w:eastAsia="es-ES"/>
+        </w:rPr>
+        <w:t>framework</w:t>
+      </w:r>
+      <w:proofErr w:type="spellEnd"/>
+      <w:r>
+        <w:rPr>
+          <w:lang w:eastAsia="es-ES"/>
+        </w:rPr>
+        <w:t xml:space="preserve"> MVC (Modelo Vista Controlador), acompañado de </w:t>
+      </w:r>
+      <w:proofErr w:type="spellStart"/>
+      <w:r>
+        <w:rPr>
+          <w:lang w:eastAsia="es-ES"/>
+        </w:rPr>
+        <w:t>MySQL</w:t>
+      </w:r>
+      <w:proofErr w:type="spellEnd"/>
+      <w:r>
+        <w:rPr>
+          <w:lang w:eastAsia="es-ES"/>
+        </w:rPr>
+        <w:t xml:space="preserve"> para el almacenamiento de datos</w:t>
+      </w:r>
+      <w:r>
+        <w:rPr>
+          <w:lang w:eastAsia="es-ES"/>
+        </w:rPr>
+        <w:t>.</w:t>
       </w:r>
     </w:p>
     <w:p>
       <w:pPr>
-        <w:pStyle w:val="Prrafodelista"/>
-        <w:numPr>
-          <w:ilvl w:val="1"/>
-          <w:numId w:val="3"/>
-        </w:numPr>
-        <w:rPr>
-          <w:lang w:eastAsia="es-ES"/>
-        </w:rPr>
-      </w:pPr>
-      <w:r>
-        <w:rPr>
-          <w:lang w:eastAsia="es-ES"/>
-        </w:rPr>
-        <w:t>Lectura, creación, modificación y eliminación de evaluaciones de actividad</w:t>
-      </w:r>
-      <w:r>
-        <w:rPr>
-          <w:lang w:eastAsia="es-ES"/>
-        </w:rPr>
-        <w:t xml:space="preserve"> y fichas informativas de próximas actividades</w:t>
-      </w:r>
-      <w:r>
-        <w:rPr>
-          <w:lang w:eastAsia="es-ES"/>
-        </w:rPr>
-        <w:t>, que se rellenarán como un formulario.</w:t>
-      </w:r>
-    </w:p>
-    <w:p>
-      <w:pPr>
-        <w:pStyle w:val="Prrafodelista"/>
-        <w:numPr>
-          <w:ilvl w:val="1"/>
-          <w:numId w:val="3"/>
-        </w:numPr>
-        <w:rPr>
-          <w:lang w:eastAsia="es-ES"/>
-        </w:rPr>
-      </w:pPr>
-      <w:r>
-        <w:rPr>
-          <w:lang w:eastAsia="es-ES"/>
-        </w:rPr>
-        <w:t>Actualización del calendario que se mostrará en la página de manera informativa de las actividades programadas</w:t>
-      </w:r>
-    </w:p>
-    <w:p>
-      <w:pPr>
-        <w:pStyle w:val="Prrafodelista"/>
-        <w:numPr>
-          <w:ilvl w:val="1"/>
-          <w:numId w:val="3"/>
-        </w:numPr>
-        <w:rPr>
-          <w:lang w:eastAsia="es-ES"/>
-        </w:rPr>
-      </w:pPr>
-      <w:r>
-        <w:rPr>
-          <w:lang w:eastAsia="es-ES"/>
-        </w:rPr>
-        <w:lastRenderedPageBreak/>
-        <w:t>Actualización de la galer</w:t>
-      </w:r>
-      <w:r>
-        <w:rPr>
-          <w:lang w:eastAsia="es-ES"/>
-        </w:rPr>
-        <w:t>ía</w:t>
-      </w:r>
-      <w:r>
-        <w:rPr>
-          <w:lang w:eastAsia="es-ES"/>
-        </w:rPr>
-        <w:t>, pudiendo añadir o eliminar fotografías.</w:t>
-      </w:r>
-    </w:p>
-    <w:p>
-      <w:pPr>
-        <w:pStyle w:val="Prrafodelista"/>
-        <w:numPr>
-          <w:ilvl w:val="1"/>
-          <w:numId w:val="3"/>
-        </w:numPr>
-        <w:rPr>
-          <w:lang w:eastAsia="es-ES"/>
-        </w:rPr>
-      </w:pPr>
-      <w:r>
-        <w:rPr>
-          <w:lang w:eastAsia="es-ES"/>
-        </w:rPr>
-        <w:t xml:space="preserve">Lectura y modificación de lista de teléfonos de los </w:t>
-      </w:r>
-      <w:r>
-        <w:rPr>
-          <w:lang w:eastAsia="es-ES"/>
-        </w:rPr>
-        <w:t>luneros.</w:t>
-      </w:r>
-    </w:p>
-    <w:p>
-      <w:pPr>
-        <w:pStyle w:val="Ttulo1"/>
-        <w:spacing w:line="360" w:lineRule="auto"/>
-        <w:rPr>
-          <w:lang w:eastAsia="es-ES"/>
-        </w:rPr>
-      </w:pPr>
-      <w:r>
-        <w:rPr>
-          <w:lang w:eastAsia="es-ES"/>
-        </w:rPr>
-        <w:t>Requisitos técnicos</w:t>
-      </w:r>
-    </w:p>
-    <w:p>
-      <w:pPr>
-        <w:rPr>
-          <w:lang w:eastAsia="es-ES"/>
-        </w:rPr>
-      </w:pPr>
-      <w:r>
-        <w:rPr>
-          <w:lang w:eastAsia="es-ES"/>
-        </w:rPr>
-        <w:t>En cuanto a los requisitos no funcionales:</w:t>
-      </w:r>
-    </w:p>
-    <w:p>
-      <w:pPr>
-        <w:pStyle w:val="Ttulo2"/>
-        <w:spacing w:line="360" w:lineRule="auto"/>
-        <w:rPr>
-          <w:lang w:eastAsia="es-ES"/>
-        </w:rPr>
-      </w:pPr>
-      <w:r>
-        <w:rPr>
-          <w:lang w:eastAsia="es-ES"/>
-        </w:rPr>
-        <w:t>Navegadores</w:t>
-      </w:r>
-    </w:p>
-    <w:p>
-      <w:pPr>
-        <w:rPr>
-          <w:lang w:eastAsia="es-ES"/>
-        </w:rPr>
-      </w:pPr>
-      <w:r>
-        <w:rPr>
-          <w:lang w:eastAsia="es-ES"/>
-        </w:rPr>
-        <w:t xml:space="preserve">La página deberá poder visualizarse en los navegadores principales como son </w:t>
-      </w:r>
-      <w:proofErr w:type="spellStart"/>
-      <w:r>
-        <w:rPr>
-          <w:lang w:eastAsia="es-ES"/>
-        </w:rPr>
-        <w:t>Chrome</w:t>
-      </w:r>
-      <w:proofErr w:type="spellEnd"/>
-      <w:r>
-        <w:rPr>
-          <w:lang w:eastAsia="es-ES"/>
-        </w:rPr>
-        <w:t xml:space="preserve">, Firefox, </w:t>
-      </w:r>
-      <w:proofErr w:type="spellStart"/>
-      <w:r>
-        <w:rPr>
-          <w:lang w:eastAsia="es-ES"/>
-        </w:rPr>
-        <w:t>explorer</w:t>
-      </w:r>
-      <w:proofErr w:type="spellEnd"/>
-      <w:r>
-        <w:rPr>
-          <w:lang w:eastAsia="es-ES"/>
-        </w:rPr>
-        <w:t xml:space="preserve"> o </w:t>
-      </w:r>
-      <w:proofErr w:type="spellStart"/>
-      <w:r>
-        <w:rPr>
-          <w:lang w:eastAsia="es-ES"/>
-        </w:rPr>
-        <w:t>Edge</w:t>
-      </w:r>
-      <w:proofErr w:type="spellEnd"/>
-      <w:r>
-        <w:rPr>
-          <w:lang w:eastAsia="es-ES"/>
-        </w:rPr>
-        <w:t>, en aquellas versiones más comunes.</w:t>
-      </w:r>
-    </w:p>
-    <w:p>
-      <w:pPr>
-        <w:rPr>
-          <w:lang w:eastAsia="es-ES"/>
-        </w:rPr>
-      </w:pPr>
-      <w:r>
-        <w:rPr>
-          <w:lang w:eastAsia="es-ES"/>
-        </w:rPr>
-        <w:t xml:space="preserve">Deberá poder visualizarse en cualquier tipo de dispositivo independientemente de la resolución y el tamaño de la pantalla, es decir, será completamente </w:t>
-      </w:r>
-      <w:proofErr w:type="spellStart"/>
-      <w:r>
-        <w:rPr>
-          <w:lang w:eastAsia="es-ES"/>
-        </w:rPr>
-        <w:t>responsive</w:t>
-      </w:r>
-      <w:proofErr w:type="spellEnd"/>
-      <w:r>
-        <w:rPr>
-          <w:lang w:eastAsia="es-ES"/>
-        </w:rPr>
-        <w:t xml:space="preserve">. </w:t>
-      </w:r>
-    </w:p>
-    <w:p>
-      <w:pPr>
-        <w:pStyle w:val="Ttulo2"/>
-        <w:spacing w:line="360" w:lineRule="auto"/>
-        <w:rPr>
-          <w:lang w:eastAsia="es-ES"/>
-        </w:rPr>
-      </w:pPr>
-      <w:r>
-        <w:rPr>
-          <w:lang w:eastAsia="es-ES"/>
-        </w:rPr>
-        <w:t xml:space="preserve">Tecnologías </w:t>
-      </w:r>
-    </w:p>
-    <w:p>
-      <w:pPr>
         <w:pStyle w:val="Ttulo3"/>
         <w:rPr>
           <w:lang w:eastAsia="es-ES"/>
         </w:rPr>
       </w:pPr>
-      <w:proofErr w:type="spellStart"/>
-      <w:r>
-        <w:rPr>
-          <w:lang w:eastAsia="es-ES"/>
-        </w:rPr>
-        <w:t>FrameWorks</w:t>
-      </w:r>
-      <w:proofErr w:type="spellEnd"/>
-      <w:r>
-        <w:rPr>
-          <w:lang w:eastAsia="es-ES"/>
-        </w:rPr>
-        <w:t xml:space="preserve"> a utilizar</w:t>
+      <w:r>
+        <w:rPr>
+          <w:lang w:eastAsia="es-ES"/>
+        </w:rPr>
+        <w:t>Otro Software a utilizar</w:t>
       </w:r>
     </w:p>
     <w:p>
@@ -1106,30 +1214,8 @@
         <w:rPr>
           <w:lang w:eastAsia="es-ES"/>
         </w:rPr>
-        <w:t xml:space="preserve">Construcción de la interfaz: se utilizará el </w:t>
-      </w:r>
-      <w:proofErr w:type="spellStart"/>
-      <w:r>
-        <w:rPr>
-          <w:lang w:eastAsia="es-ES"/>
-        </w:rPr>
-        <w:t>frameWork</w:t>
-      </w:r>
-      <w:proofErr w:type="spellEnd"/>
-      <w:r>
-        <w:rPr>
-          <w:lang w:eastAsia="es-ES"/>
-        </w:rPr>
-        <w:t xml:space="preserve"> </w:t>
-      </w:r>
-      <w:proofErr w:type="spellStart"/>
-      <w:r>
-        <w:rPr>
-          <w:lang w:eastAsia="es-ES"/>
-        </w:rPr>
-        <w:t>Bootstrap</w:t>
-      </w:r>
-      <w:proofErr w:type="spellEnd"/>
+        <w:t>Sistema Operativo Windows 10</w:t>
+      </w:r>
     </w:p>
     <w:p>
       <w:pPr>
@@ -1146,21 +1232,7 @@
         <w:rPr>
           <w:lang w:eastAsia="es-ES"/>
         </w:rPr>
-        <w:t xml:space="preserve">Interacción con el usuario y manejo del DOM: JavaScript y como </w:t>
-      </w:r>
-      <w:proofErr w:type="spellStart"/>
-      <w:r>
-        <w:rPr>
-          <w:lang w:eastAsia="es-ES"/>
-        </w:rPr>
-        <w:t>framework</w:t>
-      </w:r>
-      <w:proofErr w:type="spellEnd"/>
-      <w:r>
-        <w:rPr>
-          <w:lang w:eastAsia="es-ES"/>
-        </w:rPr>
-        <w:t>, Vue.js</w:t>
+        <w:t>IDE Visual Studio</w:t>
       </w:r>
     </w:p>
     <w:p>
@@ -1178,92 +1250,54 @@
         <w:rPr>
           <w:lang w:eastAsia="es-ES"/>
         </w:rPr>
-        <w:t xml:space="preserve">Manejo de registro y base de datos: </w:t>
+        <w:t xml:space="preserve">Sistema de control de versiones: </w:t>
       </w:r>
       <w:proofErr w:type="spellStart"/>
       <w:r>
         <w:rPr>
           <w:lang w:eastAsia="es-ES"/>
         </w:rPr>
-        <w:t>php</w:t>
+        <w:t>gitHub</w:t>
       </w:r>
       <w:proofErr w:type="spellEnd"/>
       <w:r>
         <w:rPr>
           <w:lang w:eastAsia="es-ES"/>
         </w:rPr>
-        <w:t xml:space="preserve"> a través del </w:t>
-      </w:r>
-      <w:proofErr w:type="spellStart"/>
-      <w:r>
-        <w:rPr>
-          <w:lang w:eastAsia="es-ES"/>
-        </w:rPr>
-        <w:t>framework</w:t>
-      </w:r>
-      <w:proofErr w:type="spellEnd"/>
-      <w:r>
-        <w:rPr>
-          <w:lang w:eastAsia="es-ES"/>
-        </w:rPr>
-        <w:t xml:space="preserve"> MVC (Modelo Vista Controlador), acompañado de </w:t>
-      </w:r>
-      <w:proofErr w:type="spellStart"/>
-      <w:r>
-        <w:rPr>
-          <w:lang w:eastAsia="es-ES"/>
-        </w:rPr>
-        <w:t>MySQL</w:t>
-      </w:r>
-      <w:proofErr w:type="spellEnd"/>
-      <w:r>
-        <w:rPr>
-          <w:lang w:eastAsia="es-ES"/>
-        </w:rPr>
-        <w:t xml:space="preserve"> para el almacenamiento de datos</w:t>
-      </w:r>
-      <w:r>
-        <w:rPr>
-          <w:lang w:eastAsia="es-ES"/>
-        </w:rPr>
-        <w:t>.</w:t>
+        <w:t xml:space="preserve"> y Drive</w:t>
       </w:r>
     </w:p>
     <w:p>
       <w:pPr>
-        <w:rPr>
-          <w:lang w:eastAsia="es-ES"/>
-        </w:rPr>
-      </w:pPr>
-      <w:r>
-        <w:rPr>
-          <w:lang w:eastAsia="es-ES"/>
-        </w:rPr>
-        <w:t xml:space="preserve">Además se utilizará como Entorno de Desarrollo Visual Studio y </w:t>
-      </w:r>
-      <w:proofErr w:type="spellStart"/>
-      <w:r>
-        <w:rPr>
-          <w:lang w:eastAsia="es-ES"/>
-        </w:rPr>
-        <w:t>GitHub</w:t>
-      </w:r>
-      <w:proofErr w:type="spellEnd"/>
-      <w:r>
-        <w:rPr>
-          <w:lang w:eastAsia="es-ES"/>
-        </w:rPr>
-        <w:t xml:space="preserve"> para control, almacenamiento y actualización del proyecto. </w:t>
-      </w:r>
+        <w:pStyle w:val="Prrafodelista"/>
+        <w:numPr>
+          <w:ilvl w:val="0"/>
+          <w:numId w:val="3"/>
+        </w:numPr>
+        <w:rPr>
+          <w:lang w:eastAsia="es-ES"/>
+        </w:rPr>
+      </w:pPr>
+      <w:r>
+        <w:rPr>
+          <w:lang w:eastAsia="es-ES"/>
+        </w:rPr>
+        <w:t>Sistema de control de planificación: Trello</w:t>
+      </w:r>
+      <w:bookmarkStart w:id="0" w:name="_GoBack"/>
+      <w:bookmarkEnd w:id="0"/>
     </w:p>
     <w:p>
       <w:pPr>
-        <w:rPr>
-          <w:lang w:eastAsia="es-ES"/>
-        </w:rPr>
-      </w:pPr>
-      <w:bookmarkStart w:id="0" w:name="_GoBack"/>
-      <w:bookmarkEnd w:id="0"/>
+        <w:pStyle w:val="Prrafodelista"/>
+        <w:numPr>
+          <w:ilvl w:val="0"/>
+          <w:numId w:val="3"/>
+        </w:numPr>
+        <w:rPr>
+          <w:lang w:eastAsia="es-ES"/>
+        </w:rPr>
+      </w:pPr>
       <w:r>
         <w:rPr>
           <w:lang w:eastAsia="es-ES"/>
@@ -1339,7 +1373,7 @@
           <w:rPr>
             <w:noProof/>
           </w:rPr>
-          <w:t>1</w:t>
+          <w:t>2</w:t>
         </w:r>
         <w:r>
           <w:fldChar w:fldCharType="end"/>
@@ -4018,7 +4052,7 @@
 </file>
 
 <file path=customXml/itemProps2.xml><?xml version="1.0" encoding="utf-8"?>
-<ds:datastoreItem xmlns:ds="http://schemas.openxmlformats.org/officeDocument/2006/customXml" ds:itemID="{311A9EA8-C4D1-4C42-BADF-F664B81CB71F}">
+<ds:datastoreItem xmlns:ds="http://schemas.openxmlformats.org/officeDocument/2006/customXml" ds:itemID="{23574C94-B71C-40D1-A891-0CC31569999A}">
   <ds:schemaRefs>
     <ds:schemaRef ds:uri="http://schemas.openxmlformats.org/officeDocument/2006/bibliography"/>
   </ds:schemaRefs>

</xml_diff>

<commit_message>
Documentos para la segunda entrega preparados
</commit_message>
<xml_diff>
--- a/Entregas/Segunda/RequisitosFuncionales.docx
+++ b/Entregas/Segunda/RequisitosFuncionales.docx
@@ -1282,28 +1282,32 @@
         <w:rPr>
           <w:lang w:eastAsia="es-ES"/>
         </w:rPr>
-        <w:t>Sistema de control de planificación: Trello</w:t>
+        <w:t xml:space="preserve">Sistema de control de planificación: </w:t>
+      </w:r>
+      <w:proofErr w:type="spellStart"/>
+      <w:r>
+        <w:rPr>
+          <w:lang w:eastAsia="es-ES"/>
+        </w:rPr>
+        <w:t>Trello</w:t>
+      </w:r>
+      <w:proofErr w:type="spellEnd"/>
+    </w:p>
+    <w:p>
+      <w:pPr>
+        <w:ind w:left="360"/>
+        <w:rPr>
+          <w:lang w:eastAsia="es-ES"/>
+        </w:rPr>
+      </w:pPr>
+      <w:r>
+        <w:rPr>
+          <w:lang w:eastAsia="es-ES"/>
+        </w:rPr>
+        <w:br w:type="page"/>
       </w:r>
       <w:bookmarkStart w:id="0" w:name="_GoBack"/>
       <w:bookmarkEnd w:id="0"/>
-    </w:p>
-    <w:p>
-      <w:pPr>
-        <w:pStyle w:val="Prrafodelista"/>
-        <w:numPr>
-          <w:ilvl w:val="0"/>
-          <w:numId w:val="3"/>
-        </w:numPr>
-        <w:rPr>
-          <w:lang w:eastAsia="es-ES"/>
-        </w:rPr>
-      </w:pPr>
-      <w:r>
-        <w:rPr>
-          <w:lang w:eastAsia="es-ES"/>
-        </w:rPr>
-        <w:br w:type="page"/>
-      </w:r>
     </w:p>
     <w:sectPr>
       <w:footerReference w:type="default" r:id="rId10"/>
@@ -1373,7 +1377,7 @@
           <w:rPr>
             <w:noProof/>
           </w:rPr>
-          <w:t>2</w:t>
+          <w:t>3</w:t>
         </w:r>
         <w:r>
           <w:fldChar w:fldCharType="end"/>
@@ -4052,7 +4056,7 @@
 </file>
 
 <file path=customXml/itemProps2.xml><?xml version="1.0" encoding="utf-8"?>
-<ds:datastoreItem xmlns:ds="http://schemas.openxmlformats.org/officeDocument/2006/customXml" ds:itemID="{23574C94-B71C-40D1-A891-0CC31569999A}">
+<ds:datastoreItem xmlns:ds="http://schemas.openxmlformats.org/officeDocument/2006/customXml" ds:itemID="{038485B3-D03A-40DC-B96A-C848DE1D39E4}">
   <ds:schemaRefs>
     <ds:schemaRef ds:uri="http://schemas.openxmlformats.org/officeDocument/2006/bibliography"/>
   </ds:schemaRefs>

</xml_diff>